<commit_message>
Added the expandable history item.
</commit_message>
<xml_diff>
--- a/BaseResumes/Resume2025_P.docx
+++ b/BaseResumes/Resume2025_P.docx
@@ -223,7 +223,7 @@
                 <w:szCs w:val="22"/>
                 <w14:ligatures w14:val="standardContextual"/>
               </w:rPr>
-              <w:t>Software Verification Engineer (SDET–Test Automation)-</w:t>
+              <w:t>Mobile Software Engineer</w:t>
             </w:r>
           </w:p>
           <w:p>
@@ -667,25 +667,7 @@
                 <w:sz w:val="22"/>
                 <w:szCs w:val="22"/>
               </w:rPr>
-              <w:t xml:space="preserve">Implemented async API integration with </w:t>
-            </w:r>
-            <w:proofErr w:type="spellStart"/>
-            <w:r>
-              <w:rPr>
-                <w:rFonts w:asciiTheme="majorHAnsi" w:hAnsiTheme="majorHAnsi" w:cstheme="majorHAnsi"/>
-                <w:sz w:val="22"/>
-                <w:szCs w:val="22"/>
-              </w:rPr>
-              <w:t>QThread</w:t>
-            </w:r>
-            <w:proofErr w:type="spellEnd"/>
-            <w:r>
-              <w:rPr>
-                <w:rFonts w:asciiTheme="majorHAnsi" w:hAnsiTheme="majorHAnsi" w:cstheme="majorHAnsi"/>
-                <w:sz w:val="22"/>
-                <w:szCs w:val="22"/>
-              </w:rPr>
-              <w:t xml:space="preserve"> workers for responsive UI during AI calls</w:t>
+              <w:t>Implemented async API integration with QThread workers for responsive UI during AI calls</w:t>
             </w:r>
           </w:p>
           <w:p>
@@ -743,29 +725,7 @@
                 <w:sz w:val="22"/>
                 <w:szCs w:val="22"/>
               </w:rPr>
-              <w:t xml:space="preserve"> (Arduino, C/C++</w:t>
-            </w:r>
-            <w:proofErr w:type="gramStart"/>
-            <w:r>
-              <w:rPr>
-                <w:rFonts w:asciiTheme="majorHAnsi" w:hAnsiTheme="majorHAnsi" w:cstheme="majorHAnsi"/>
-                <w:b/>
-                <w:bCs/>
-                <w:sz w:val="22"/>
-                <w:szCs w:val="22"/>
-              </w:rPr>
-              <w:t>, .Ino</w:t>
-            </w:r>
-            <w:proofErr w:type="gramEnd"/>
-            <w:r>
-              <w:rPr>
-                <w:rFonts w:asciiTheme="majorHAnsi" w:hAnsiTheme="majorHAnsi" w:cstheme="majorHAnsi"/>
-                <w:b/>
-                <w:bCs/>
-                <w:sz w:val="22"/>
-                <w:szCs w:val="22"/>
-              </w:rPr>
-              <w:t xml:space="preserve"> Files)</w:t>
+              <w:t xml:space="preserve"> (Arduino, C/C++, .Ino Files)</w:t>
             </w:r>
           </w:p>
           <w:p>
@@ -894,51 +854,7 @@
                 <w:sz w:val="22"/>
                 <w:szCs w:val="22"/>
               </w:rPr>
-              <w:t xml:space="preserve"> (Node.js, </w:t>
-            </w:r>
-            <w:proofErr w:type="spellStart"/>
-            <w:r>
-              <w:rPr>
-                <w:rFonts w:asciiTheme="majorHAnsi" w:hAnsiTheme="majorHAnsi" w:cstheme="majorHAnsi"/>
-                <w:b/>
-                <w:bCs/>
-                <w:sz w:val="22"/>
-                <w:szCs w:val="22"/>
-              </w:rPr>
-              <w:t>Javascript</w:t>
-            </w:r>
-            <w:proofErr w:type="spellEnd"/>
-            <w:r>
-              <w:rPr>
-                <w:rFonts w:asciiTheme="majorHAnsi" w:hAnsiTheme="majorHAnsi" w:cstheme="majorHAnsi"/>
-                <w:b/>
-                <w:bCs/>
-                <w:sz w:val="22"/>
-                <w:szCs w:val="22"/>
-              </w:rPr>
-              <w:t xml:space="preserve">, npm, </w:t>
-            </w:r>
-            <w:proofErr w:type="spellStart"/>
-            <w:r>
-              <w:rPr>
-                <w:rFonts w:asciiTheme="majorHAnsi" w:hAnsiTheme="majorHAnsi" w:cstheme="majorHAnsi"/>
-                <w:b/>
-                <w:bCs/>
-                <w:sz w:val="22"/>
-                <w:szCs w:val="22"/>
-              </w:rPr>
-              <w:t>ExpressJS</w:t>
-            </w:r>
-            <w:proofErr w:type="spellEnd"/>
-            <w:r>
-              <w:rPr>
-                <w:rFonts w:asciiTheme="majorHAnsi" w:hAnsiTheme="majorHAnsi" w:cstheme="majorHAnsi"/>
-                <w:b/>
-                <w:bCs/>
-                <w:sz w:val="22"/>
-                <w:szCs w:val="22"/>
-              </w:rPr>
-              <w:t>)</w:t>
+              <w:t xml:space="preserve"> (Node.js, Javascript, npm, ExpressJS)</w:t>
             </w:r>
           </w:p>
           <w:p>
@@ -962,25 +878,7 @@
                 <w:sz w:val="22"/>
                 <w:szCs w:val="22"/>
               </w:rPr>
-              <w:t xml:space="preserve">Built command-line interface with </w:t>
-            </w:r>
-            <w:proofErr w:type="spellStart"/>
-            <w:r>
-              <w:rPr>
-                <w:rFonts w:asciiTheme="majorHAnsi" w:hAnsiTheme="majorHAnsi" w:cstheme="majorHAnsi"/>
-                <w:sz w:val="22"/>
-                <w:szCs w:val="22"/>
-              </w:rPr>
-              <w:t>yargs</w:t>
-            </w:r>
-            <w:proofErr w:type="spellEnd"/>
-            <w:r>
-              <w:rPr>
-                <w:rFonts w:asciiTheme="majorHAnsi" w:hAnsiTheme="majorHAnsi" w:cstheme="majorHAnsi"/>
-                <w:sz w:val="22"/>
-                <w:szCs w:val="22"/>
-              </w:rPr>
-              <w:t xml:space="preserve"> for TV show search and shopping cart functionality</w:t>
+              <w:t>Built command-line interface with yargs for TV show search and shopping cart functionality</w:t>
             </w:r>
           </w:p>
           <w:p>
@@ -1004,25 +902,7 @@
                 <w:sz w:val="22"/>
                 <w:szCs w:val="22"/>
               </w:rPr>
-              <w:t xml:space="preserve">Integrated </w:t>
-            </w:r>
-            <w:proofErr w:type="spellStart"/>
-            <w:r>
-              <w:rPr>
-                <w:rFonts w:asciiTheme="majorHAnsi" w:hAnsiTheme="majorHAnsi" w:cstheme="majorHAnsi"/>
-                <w:sz w:val="22"/>
-                <w:szCs w:val="22"/>
-              </w:rPr>
-              <w:t>TVMaze</w:t>
-            </w:r>
-            <w:proofErr w:type="spellEnd"/>
-            <w:r>
-              <w:rPr>
-                <w:rFonts w:asciiTheme="majorHAnsi" w:hAnsiTheme="majorHAnsi" w:cstheme="majorHAnsi"/>
-                <w:sz w:val="22"/>
-                <w:szCs w:val="22"/>
-              </w:rPr>
-              <w:t xml:space="preserve"> API for real-time TV show data retrieval and display</w:t>
+              <w:t>Integrated TVMaze API for real-time TV show data retrieval and display</w:t>
             </w:r>
           </w:p>
           <w:p>
@@ -1080,7 +960,6 @@
                 <w:szCs w:val="22"/>
               </w:rPr>
             </w:pPr>
-            <w:proofErr w:type="gramStart"/>
             <w:r>
               <w:rPr>
                 <w:rFonts w:asciiTheme="majorHAnsi" w:hAnsiTheme="majorHAnsi" w:cstheme="majorHAnsi"/>
@@ -1089,18 +968,7 @@
                 <w:sz w:val="22"/>
                 <w:szCs w:val="22"/>
               </w:rPr>
-              <w:t>Black Jack</w:t>
-            </w:r>
-            <w:proofErr w:type="gramEnd"/>
-            <w:r>
-              <w:rPr>
-                <w:rFonts w:asciiTheme="majorHAnsi" w:hAnsiTheme="majorHAnsi" w:cstheme="majorHAnsi"/>
-                <w:b/>
-                <w:bCs/>
-                <w:sz w:val="22"/>
-                <w:szCs w:val="22"/>
-              </w:rPr>
-              <w:t xml:space="preserve"> (C# WPF Desktop Game, .NET Framework, XAML)</w:t>
+              <w:t>Black Jack (C# WPF Desktop Game, .NET Framework, XAML)</w:t>
             </w:r>
           </w:p>
           <w:p>
@@ -4679,6 +4547,7 @@
   <w:style w:type="character" w:default="1" w:styleId="DefaultParagraphFont">
     <w:name w:val="Default Paragraph Font"/>
     <w:uiPriority w:val="1"/>
+    <w:semiHidden/>
     <w:unhideWhenUsed/>
   </w:style>
   <w:style w:type="table" w:default="1" w:styleId="TableNormal">

</xml_diff>